<commit_message>
Add Final Slides and What to Say for my Section
</commit_message>
<xml_diff>
--- a/Our Slides/Final/Shortened Further/SQI_SIGN Final Presentation Notes.docx
+++ b/Our Slides/Final/Shortened Further/SQI_SIGN Final Presentation Notes.docx
@@ -15,104 +15,104 @@
           <w:szCs w:val="32"/>
           <w:rtl w:val="0"/>
         </w:rPr>
-        <w:t xml:space="preserve">My section will cover the first half of Chapter 3 which is the heart of the paper. NEXT SLIDE.</w:t>
-      </w:r>
-    </w:p>
-    <w:p>
-      <w:pPr>
-        <w:rPr>
-          <w:sz w:val="32"/>
-          <w:szCs w:val="32"/>
-        </w:rPr>
-      </w:pPr>
-      <w:r>
-        <w:rPr>
-          <w:rtl w:val="0"/>
-        </w:rPr>
-      </w:r>
-    </w:p>
-    <w:p>
-      <w:pPr>
-        <w:rPr>
-          <w:sz w:val="32"/>
-          <w:szCs w:val="32"/>
-        </w:rPr>
-      </w:pPr>
-      <w:r>
-        <w:rPr>
-          <w:rtl w:val="0"/>
-        </w:rPr>
-      </w:r>
-    </w:p>
-    <w:p>
-      <w:pPr>
-        <w:rPr>
-          <w:sz w:val="32"/>
-          <w:szCs w:val="32"/>
-        </w:rPr>
-      </w:pPr>
-      <w:r>
-        <w:rPr>
-          <w:sz w:val="32"/>
-          <w:szCs w:val="32"/>
-          <w:rtl w:val="0"/>
-        </w:rPr>
-        <w:t xml:space="preserve">A sigma protocol is an interactive proof of knowledge where a prover needs to prove that it knows some piece of information. Zero knowledge means it needs to prove this without revealing the information itself. As an example, consider Alice and Bob where Alice knows the password to a locked door in a cave with 2 paths. She randomly chooses a path. Bob, who doesn’t know which path she took, randomly shouts out one of the paths. If Alice is able to reliably return to the entrance using the path Bob randomly shouted out when this experiment is repeated many times, it is extremely likely that she knows the password to open the door in the cave that allows her to appear at either side. Note that she never reveals the password. NEXT SLIDE.</w:t>
-      </w:r>
-    </w:p>
-    <w:p>
-      <w:pPr>
-        <w:rPr>
-          <w:sz w:val="32"/>
-          <w:szCs w:val="32"/>
-        </w:rPr>
-      </w:pPr>
-      <w:r>
-        <w:rPr>
-          <w:rtl w:val="0"/>
-        </w:rPr>
-      </w:r>
-    </w:p>
-    <w:p>
-      <w:pPr>
-        <w:rPr>
-          <w:sz w:val="32"/>
-          <w:szCs w:val="32"/>
-        </w:rPr>
-      </w:pPr>
-      <w:r>
-        <w:rPr>
-          <w:rtl w:val="0"/>
-        </w:rPr>
-      </w:r>
-    </w:p>
-    <w:p>
-      <w:pPr>
-        <w:rPr>
-          <w:sz w:val="32"/>
-          <w:szCs w:val="32"/>
-        </w:rPr>
-      </w:pPr>
-      <w:r>
-        <w:rPr>
-          <w:rtl w:val="0"/>
-        </w:rPr>
-      </w:r>
-    </w:p>
-    <w:p>
-      <w:pPr>
-        <w:rPr>
-          <w:sz w:val="32"/>
-          <w:szCs w:val="32"/>
-        </w:rPr>
-      </w:pPr>
-      <w:r>
-        <w:rPr>
-          <w:sz w:val="32"/>
-          <w:szCs w:val="32"/>
-          <w:rtl w:val="0"/>
-        </w:rPr>
-        <w:t xml:space="preserve">Now let’s discuss key generation. Here you can see the formula that will be used to find a secret ideal. O</w:t>
+        <w:t xml:space="preserve">So now we start Chapter 3 which is concerned with the actual Digital Signature itself meaning it is basically the heart of the paper. NEXT SLIDE.</w:t>
+      </w:r>
+    </w:p>
+    <w:p>
+      <w:pPr>
+        <w:rPr>
+          <w:sz w:val="32"/>
+          <w:szCs w:val="32"/>
+        </w:rPr>
+      </w:pPr>
+      <w:r>
+        <w:rPr>
+          <w:rtl w:val="0"/>
+        </w:rPr>
+      </w:r>
+    </w:p>
+    <w:p>
+      <w:pPr>
+        <w:rPr>
+          <w:sz w:val="32"/>
+          <w:szCs w:val="32"/>
+        </w:rPr>
+      </w:pPr>
+      <w:r>
+        <w:rPr>
+          <w:rtl w:val="0"/>
+        </w:rPr>
+      </w:r>
+    </w:p>
+    <w:p>
+      <w:pPr>
+        <w:rPr>
+          <w:sz w:val="32"/>
+          <w:szCs w:val="32"/>
+        </w:rPr>
+      </w:pPr>
+      <w:r>
+        <w:rPr>
+          <w:sz w:val="32"/>
+          <w:szCs w:val="32"/>
+          <w:rtl w:val="0"/>
+        </w:rPr>
+        <w:t xml:space="preserve">So to start, a sigma protocol is an interactive proof of knowledge where a prover needs to prove that it knows some piece of information. Zero knowledge means it needs to prove this without revealing the information itself. As an example, consider Alice and Bob where Alice knows the password to a locked door in a cave with 2 paths. She randomly chooses a path. Bob, who doesn’t know which path she took, randomly shouts out one of the paths. If Alice is able to reliably return to the entrance using the path Bob randomly shouted out when this experiment is repeated many times, it is extremely likely that she knows the password to open the door in the cave that allows her to appear at either side. Note that she never reveals the password. The Fiat-Shamir Heuristic transforms this interactive proof of knowledge into a non-interactive Digital signature scheme with the use of a hash function that is modeled as a random oracle. This all is relevant for the signing stage. NEXT SLIDE.</w:t>
+      </w:r>
+    </w:p>
+    <w:p>
+      <w:pPr>
+        <w:rPr>
+          <w:sz w:val="32"/>
+          <w:szCs w:val="32"/>
+        </w:rPr>
+      </w:pPr>
+      <w:r>
+        <w:rPr>
+          <w:rtl w:val="0"/>
+        </w:rPr>
+      </w:r>
+    </w:p>
+    <w:p>
+      <w:pPr>
+        <w:rPr>
+          <w:sz w:val="32"/>
+          <w:szCs w:val="32"/>
+        </w:rPr>
+      </w:pPr>
+      <w:r>
+        <w:rPr>
+          <w:rtl w:val="0"/>
+        </w:rPr>
+      </w:r>
+    </w:p>
+    <w:p>
+      <w:pPr>
+        <w:rPr>
+          <w:sz w:val="32"/>
+          <w:szCs w:val="32"/>
+        </w:rPr>
+      </w:pPr>
+      <w:r>
+        <w:rPr>
+          <w:rtl w:val="0"/>
+        </w:rPr>
+      </w:r>
+    </w:p>
+    <w:p>
+      <w:pPr>
+        <w:rPr>
+          <w:sz w:val="32"/>
+          <w:szCs w:val="32"/>
+        </w:rPr>
+      </w:pPr>
+      <w:r>
+        <w:rPr>
+          <w:sz w:val="32"/>
+          <w:szCs w:val="32"/>
+          <w:rtl w:val="0"/>
+        </w:rPr>
+        <w:t xml:space="preserve">But first let’s discuss key generation. Here in the middle you can see the formula that will be used to find a secret ideal. O</w:t>
       </w:r>
       <w:r>
         <w:rPr>
@@ -129,7 +129,7 @@
           <w:szCs w:val="32"/>
           <w:rtl w:val="0"/>
         </w:rPr>
-        <w:t xml:space="preserve"> is a maximal order meaning it is the largest possible proper subset of the quaternion algebra that also forms a ring with addition and multiplication. Gamma is a random element of O</w:t>
+        <w:t xml:space="preserve"> is a maximal order meaning it is the largest possible proper subset of the quaternion algebra that also forms a ring with addition and multiplication. O</w:t>
       </w:r>
       <w:r>
         <w:rPr>
@@ -146,6 +146,40 @@
           <w:szCs w:val="32"/>
           <w:rtl w:val="0"/>
         </w:rPr>
+        <w:t xml:space="preserve"> specifically is isomorphic to the endomorphism ring of E</w:t>
+      </w:r>
+      <w:r>
+        <w:rPr>
+          <w:sz w:val="32"/>
+          <w:szCs w:val="32"/>
+          <w:vertAlign w:val="subscript"/>
+          <w:rtl w:val="0"/>
+        </w:rPr>
+        <w:t xml:space="preserve">0</w:t>
+      </w:r>
+      <w:r>
+        <w:rPr>
+          <w:sz w:val="32"/>
+          <w:szCs w:val="32"/>
+          <w:rtl w:val="0"/>
+        </w:rPr>
+        <w:t xml:space="preserve"> which is an elliptic curve with no x^2 term. Gamma is a random element of O</w:t>
+      </w:r>
+      <w:r>
+        <w:rPr>
+          <w:sz w:val="32"/>
+          <w:szCs w:val="32"/>
+          <w:vertAlign w:val="subscript"/>
+          <w:rtl w:val="0"/>
+        </w:rPr>
+        <w:t xml:space="preserve">0</w:t>
+      </w:r>
+      <w:r>
+        <w:rPr>
+          <w:sz w:val="32"/>
+          <w:szCs w:val="32"/>
+          <w:rtl w:val="0"/>
+        </w:rPr>
         <w:t xml:space="preserve">, ‘a’ is a random positive scalar less than D</w:t>
       </w:r>
       <w:r>
@@ -214,7 +248,7 @@
           <w:szCs w:val="32"/>
           <w:rtl w:val="0"/>
         </w:rPr>
-        <w:t xml:space="preserve"> meaning it is the gcd of the elements of I</w:t>
+        <w:t xml:space="preserve"> meaning it is the gcd of norms of the elements of I</w:t>
       </w:r>
       <w:r>
         <w:rPr>
@@ -231,7 +265,7 @@
           <w:szCs w:val="32"/>
           <w:rtl w:val="0"/>
         </w:rPr>
-        <w:t xml:space="preserve">. Then alpha which connects I</w:t>
+        <w:t xml:space="preserve">. Then alpha, which connects I</w:t>
       </w:r>
       <w:r>
         <w:rPr>
@@ -265,88 +299,62 @@
           <w:szCs w:val="32"/>
           <w:rtl w:val="0"/>
         </w:rPr>
-        <w:t xml:space="preserve"> is computed. NEXT SLIDE</w:t>
-      </w:r>
-    </w:p>
-    <w:p>
-      <w:pPr>
-        <w:rPr>
-          <w:sz w:val="32"/>
-          <w:szCs w:val="32"/>
-        </w:rPr>
-      </w:pPr>
-      <w:r>
-        <w:rPr>
-          <w:rtl w:val="0"/>
-        </w:rPr>
-      </w:r>
-    </w:p>
-    <w:p>
-      <w:pPr>
-        <w:rPr>
-          <w:sz w:val="32"/>
-          <w:szCs w:val="32"/>
-        </w:rPr>
-      </w:pPr>
-      <w:r>
-        <w:rPr>
-          <w:rtl w:val="0"/>
-        </w:rPr>
-      </w:r>
-    </w:p>
-    <w:p>
-      <w:pPr>
-        <w:rPr>
-          <w:sz w:val="32"/>
-          <w:szCs w:val="32"/>
-        </w:rPr>
-      </w:pPr>
-      <w:r>
-        <w:rPr>
-          <w:rtl w:val="0"/>
-        </w:rPr>
-      </w:r>
-    </w:p>
-    <w:p>
-      <w:pPr>
-        <w:rPr>
-          <w:sz w:val="32"/>
-          <w:szCs w:val="32"/>
-        </w:rPr>
-      </w:pPr>
-      <w:r>
-        <w:rPr>
-          <w:rtl w:val="0"/>
-        </w:rPr>
-      </w:r>
-    </w:p>
-    <w:p>
-      <w:pPr>
-        <w:rPr>
-          <w:sz w:val="32"/>
-          <w:szCs w:val="32"/>
-        </w:rPr>
-      </w:pPr>
-      <w:r>
-        <w:rPr>
-          <w:rtl w:val="0"/>
-        </w:rPr>
-      </w:r>
-    </w:p>
-    <w:p>
-      <w:pPr>
-        <w:rPr>
-          <w:sz w:val="32"/>
-          <w:szCs w:val="32"/>
-        </w:rPr>
-      </w:pPr>
-      <w:r>
-        <w:rPr>
-          <w:sz w:val="32"/>
-          <w:szCs w:val="32"/>
-          <w:rtl w:val="0"/>
-        </w:rPr>
-        <w:t xml:space="preserve">Here you can see the computation of the secret isogeny from the secret ideal, the maximal order, and the basis for E</w:t>
+        <w:t xml:space="preserve">, is computed. NEXT SLIDE</w:t>
+      </w:r>
+    </w:p>
+    <w:p>
+      <w:pPr>
+        <w:rPr>
+          <w:sz w:val="32"/>
+          <w:szCs w:val="32"/>
+        </w:rPr>
+      </w:pPr>
+      <w:r>
+        <w:rPr>
+          <w:rtl w:val="0"/>
+        </w:rPr>
+      </w:r>
+    </w:p>
+    <w:p>
+      <w:pPr>
+        <w:rPr>
+          <w:sz w:val="32"/>
+          <w:szCs w:val="32"/>
+        </w:rPr>
+      </w:pPr>
+      <w:r>
+        <w:rPr>
+          <w:rtl w:val="0"/>
+        </w:rPr>
+      </w:r>
+    </w:p>
+    <w:p>
+      <w:pPr>
+        <w:rPr>
+          <w:sz w:val="32"/>
+          <w:szCs w:val="32"/>
+        </w:rPr>
+      </w:pPr>
+      <w:r>
+        <w:rPr>
+          <w:rtl w:val="0"/>
+        </w:rPr>
+      </w:r>
+    </w:p>
+    <w:p>
+      <w:pPr>
+        <w:rPr>
+          <w:sz w:val="32"/>
+          <w:szCs w:val="32"/>
+        </w:rPr>
+      </w:pPr>
+      <w:r>
+        <w:rPr>
+          <w:sz w:val="32"/>
+          <w:szCs w:val="32"/>
+          <w:rtl w:val="0"/>
+        </w:rPr>
+        <w:t xml:space="preserve">The secret isogeny will map from the special elliptic curve E</w:t>
       </w:r>
       <w:r>
         <w:rPr>
@@ -363,6 +371,91 @@
           <w:szCs w:val="32"/>
           <w:rtl w:val="0"/>
         </w:rPr>
+        <w:t xml:space="preserve"> to some E</w:t>
+      </w:r>
+      <w:r>
+        <w:rPr>
+          <w:sz w:val="32"/>
+          <w:szCs w:val="32"/>
+          <w:vertAlign w:val="subscript"/>
+          <w:rtl w:val="0"/>
+        </w:rPr>
+        <w:t xml:space="preserve">A</w:t>
+      </w:r>
+      <w:r>
+        <w:rPr>
+          <w:sz w:val="32"/>
+          <w:szCs w:val="32"/>
+          <w:rtl w:val="0"/>
+        </w:rPr>
+        <w:t xml:space="preserve">`. We compute the secret isogeny from the secret ideal J</w:t>
+      </w:r>
+      <w:r>
+        <w:rPr>
+          <w:sz w:val="32"/>
+          <w:szCs w:val="32"/>
+          <w:vertAlign w:val="subscript"/>
+          <w:rtl w:val="0"/>
+        </w:rPr>
+        <w:t xml:space="preserve">secret</w:t>
+      </w:r>
+      <w:r>
+        <w:rPr>
+          <w:sz w:val="32"/>
+          <w:szCs w:val="32"/>
+          <w:rtl w:val="0"/>
+        </w:rPr>
+        <w:t xml:space="preserve">, the maximal order O</w:t>
+      </w:r>
+      <w:r>
+        <w:rPr>
+          <w:sz w:val="32"/>
+          <w:szCs w:val="32"/>
+          <w:vertAlign w:val="subscript"/>
+          <w:rtl w:val="0"/>
+        </w:rPr>
+        <w:t xml:space="preserve">0</w:t>
+      </w:r>
+      <w:r>
+        <w:rPr>
+          <w:sz w:val="32"/>
+          <w:szCs w:val="32"/>
+          <w:rtl w:val="0"/>
+        </w:rPr>
+        <w:t xml:space="preserve">, and B</w:t>
+      </w:r>
+      <w:r>
+        <w:rPr>
+          <w:sz w:val="32"/>
+          <w:szCs w:val="32"/>
+          <w:vertAlign w:val="subscript"/>
+          <w:rtl w:val="0"/>
+        </w:rPr>
+        <w:t xml:space="preserve">0, T,</w:t>
+      </w:r>
+      <w:r>
+        <w:rPr>
+          <w:sz w:val="32"/>
+          <w:szCs w:val="32"/>
+          <w:rtl w:val="0"/>
+        </w:rPr>
+        <w:t xml:space="preserve"> which is a basis for E</w:t>
+      </w:r>
+      <w:r>
+        <w:rPr>
+          <w:sz w:val="32"/>
+          <w:szCs w:val="32"/>
+          <w:vertAlign w:val="subscript"/>
+          <w:rtl w:val="0"/>
+        </w:rPr>
+        <w:t xml:space="preserve">0</w:t>
+      </w:r>
+      <w:r>
+        <w:rPr>
+          <w:sz w:val="32"/>
+          <w:szCs w:val="32"/>
+          <w:rtl w:val="0"/>
+        </w:rPr>
         <w:t xml:space="preserve">[T]. E</w:t>
       </w:r>
       <w:r>
@@ -414,24 +507,7 @@
           <w:szCs w:val="32"/>
           <w:rtl w:val="0"/>
         </w:rPr>
-        <w:t xml:space="preserve"> such that scalar multiplication with T yields infinity, the identity element. In SQI</w:t>
-      </w:r>
-      <w:r>
-        <w:rPr>
-          <w:sz w:val="32"/>
-          <w:szCs w:val="32"/>
-          <w:vertAlign w:val="subscript"/>
-          <w:rtl w:val="0"/>
-        </w:rPr>
-        <w:t xml:space="preserve">SIGN</w:t>
-      </w:r>
-      <w:r>
-        <w:rPr>
-          <w:sz w:val="32"/>
-          <w:szCs w:val="32"/>
-          <w:rtl w:val="0"/>
-        </w:rPr>
-        <w:t xml:space="preserve"> we assume T is smooth meaning it has only small prime factors. For this case, an algorithm like the Pohlig-Hellman algorithm guarantees an efficient solution. The public key, E</w:t>
+        <w:t xml:space="preserve"> such that scalar multiplication with T yields infinity, the identity element. E</w:t>
       </w:r>
       <w:r>
         <w:rPr>
@@ -448,7 +524,24 @@
           <w:szCs w:val="32"/>
           <w:rtl w:val="0"/>
         </w:rPr>
-        <w:t xml:space="preserve">, is generated and </w:t>
+        <w:t xml:space="preserve">` is normalized into E</w:t>
+      </w:r>
+      <w:r>
+        <w:rPr>
+          <w:sz w:val="32"/>
+          <w:szCs w:val="32"/>
+          <w:vertAlign w:val="subscript"/>
+          <w:rtl w:val="0"/>
+        </w:rPr>
+        <w:t xml:space="preserve">A</w:t>
+      </w:r>
+      <w:r>
+        <w:rPr>
+          <w:sz w:val="32"/>
+          <w:szCs w:val="32"/>
+          <w:rtl w:val="0"/>
+        </w:rPr>
+        <w:t xml:space="preserve"> and </w:t>
       </w:r>
       <m:oMath>
         <m:sSub>
@@ -486,7 +579,7 @@
           <w:szCs w:val="32"/>
           <w:rtl w:val="0"/>
         </w:rPr>
-        <w:t xml:space="preserve"> is modified to map to this normalized curve. Then B</w:t>
+        <w:t xml:space="preserve"> is modified to map to this normalized version. Then B</w:t>
       </w:r>
       <w:r>
         <w:rPr>
@@ -520,7 +613,7 @@
           <w:szCs w:val="32"/>
           <w:rtl w:val="0"/>
         </w:rPr>
-        <w:t xml:space="preserve">’s T-torsion subgroup) is found by applying this secret isogeny to B</w:t>
+        <w:t xml:space="preserve">’s T-torsion subgroup) is found by applying this secret isogeny to   B</w:t>
       </w:r>
       <w:r>
         <w:rPr>
@@ -575,6 +668,19 @@
       </w:pPr>
       <w:r>
         <w:rPr>
+          <w:rtl w:val="0"/>
+        </w:rPr>
+      </w:r>
+    </w:p>
+    <w:p>
+      <w:pPr>
+        <w:rPr>
+          <w:sz w:val="32"/>
+          <w:szCs w:val="32"/>
+        </w:rPr>
+      </w:pPr>
+      <w:r>
+        <w:rPr>
           <w:sz w:val="32"/>
           <w:szCs w:val="32"/>
           <w:rtl w:val="0"/>
@@ -647,7 +753,41 @@
           <w:szCs w:val="32"/>
           <w:rtl w:val="0"/>
         </w:rPr>
-        <w:t xml:space="preserve">. After a few more steps, the signing key and public key are returned and the key generation phase is complete.</w:t>
+        <w:t xml:space="preserve">. After a few more steps, the signing key consisting of the connecting quaternion alpha, the basis B</w:t>
+      </w:r>
+      <w:r>
+        <w:rPr>
+          <w:sz w:val="32"/>
+          <w:szCs w:val="32"/>
+          <w:vertAlign w:val="subscript"/>
+          <w:rtl w:val="0"/>
+        </w:rPr>
+        <w:t xml:space="preserve">A,T</w:t>
+      </w:r>
+      <w:r>
+        <w:rPr>
+          <w:sz w:val="32"/>
+          <w:szCs w:val="32"/>
+          <w:rtl w:val="0"/>
+        </w:rPr>
+        <w:t xml:space="preserve">, and the basis point Q are returned along with the public key, E</w:t>
+      </w:r>
+      <w:r>
+        <w:rPr>
+          <w:sz w:val="32"/>
+          <w:szCs w:val="32"/>
+          <w:vertAlign w:val="subscript"/>
+          <w:rtl w:val="0"/>
+        </w:rPr>
+        <w:t xml:space="preserve">A</w:t>
+      </w:r>
+      <w:r>
+        <w:rPr>
+          <w:sz w:val="32"/>
+          <w:szCs w:val="32"/>
+          <w:rtl w:val="0"/>
+        </w:rPr>
+        <w:t xml:space="preserve">, and thus the key generation phase is complete. NEXT SLIDE</w:t>
       </w:r>
     </w:p>
     <w:sectPr>

</xml_diff>